<commit_message>
Screenshots of git commands
</commit_message>
<xml_diff>
--- a/Git Assigment.docx
+++ b/Git Assigment.docx
@@ -1228,12 +1228,6 @@
     </w:p>
     <w:p/>
     <w:p>
-      <w:pPr>
-        <w:rPr>
-          <w:rFonts w:hint="default"/>
-          <w:lang w:val="en-IN"/>
-        </w:rPr>
-      </w:pPr>
       <w:r>
         <w:drawing>
           <wp:inline distT="0" distB="0" distL="114300" distR="114300">
@@ -1254,6 +1248,183 @@
                   </pic:nvPicPr>
                   <pic:blipFill>
                     <a:blip r:embed="rId22"/>
+                    <a:stretch>
+                      <a:fillRect/>
+                    </a:stretch>
+                  </pic:blipFill>
+                  <pic:spPr>
+                    <a:xfrm>
+                      <a:off x="0" y="0"/>
+                      <a:ext cx="6188710" cy="3319780"/>
+                    </a:xfrm>
+                    <a:prstGeom prst="rect">
+                      <a:avLst/>
+                    </a:prstGeom>
+                    <a:noFill/>
+                    <a:ln>
+                      <a:noFill/>
+                    </a:ln>
+                  </pic:spPr>
+                </pic:pic>
+              </a:graphicData>
+            </a:graphic>
+          </wp:inline>
+        </w:drawing>
+      </w:r>
+    </w:p>
+    <w:p/>
+    <w:p>
+      <w:pPr>
+        <w:rPr>
+          <w:rFonts w:hint="default"/>
+          <w:lang w:val="en-IN"/>
+        </w:rPr>
+      </w:pPr>
+      <w:r>
+        <w:rPr>
+          <w:rFonts w:hint="default"/>
+          <w:lang w:val="en-IN"/>
+        </w:rPr>
+        <w:t>After collaborating with teammates, importing changes into local repo.</w:t>
+      </w:r>
+    </w:p>
+    <w:p>
+      <w:pPr>
+        <w:rPr>
+          <w:rFonts w:hint="default"/>
+          <w:lang w:val="en-IN"/>
+        </w:rPr>
+      </w:pPr>
+    </w:p>
+    <w:p>
+      <w:r>
+        <w:drawing>
+          <wp:inline distT="0" distB="0" distL="114300" distR="114300">
+            <wp:extent cx="6188710" cy="3319780"/>
+            <wp:effectExtent l="0" t="0" r="13970" b="2540"/>
+            <wp:docPr id="8" name="Picture 3"/>
+            <wp:cNvGraphicFramePr>
+              <a:graphicFrameLocks xmlns:a="http://schemas.openxmlformats.org/drawingml/2006/main" noChangeAspect="1"/>
+            </wp:cNvGraphicFramePr>
+            <a:graphic xmlns:a="http://schemas.openxmlformats.org/drawingml/2006/main">
+              <a:graphicData uri="http://schemas.openxmlformats.org/drawingml/2006/picture">
+                <pic:pic xmlns:pic="http://schemas.openxmlformats.org/drawingml/2006/picture">
+                  <pic:nvPicPr>
+                    <pic:cNvPr id="8" name="Picture 3"/>
+                    <pic:cNvPicPr>
+                      <a:picLocks noChangeAspect="1"/>
+                    </pic:cNvPicPr>
+                  </pic:nvPicPr>
+                  <pic:blipFill>
+                    <a:blip r:embed="rId23"/>
+                    <a:stretch>
+                      <a:fillRect/>
+                    </a:stretch>
+                  </pic:blipFill>
+                  <pic:spPr>
+                    <a:xfrm>
+                      <a:off x="0" y="0"/>
+                      <a:ext cx="6188710" cy="3319780"/>
+                    </a:xfrm>
+                    <a:prstGeom prst="rect">
+                      <a:avLst/>
+                    </a:prstGeom>
+                    <a:noFill/>
+                    <a:ln>
+                      <a:noFill/>
+                    </a:ln>
+                  </pic:spPr>
+                </pic:pic>
+              </a:graphicData>
+            </a:graphic>
+          </wp:inline>
+        </w:drawing>
+      </w:r>
+    </w:p>
+    <w:p/>
+    <w:p>
+      <w:pPr>
+        <w:rPr>
+          <w:rFonts w:hint="default"/>
+          <w:lang w:val="en-IN"/>
+        </w:rPr>
+      </w:pPr>
+    </w:p>
+    <w:p>
+      <w:r>
+        <w:drawing>
+          <wp:inline distT="0" distB="0" distL="114300" distR="114300">
+            <wp:extent cx="4533900" cy="1143000"/>
+            <wp:effectExtent l="0" t="0" r="7620" b="0"/>
+            <wp:docPr id="5" name="Picture 1"/>
+            <wp:cNvGraphicFramePr>
+              <a:graphicFrameLocks xmlns:a="http://schemas.openxmlformats.org/drawingml/2006/main" noChangeAspect="1"/>
+            </wp:cNvGraphicFramePr>
+            <a:graphic xmlns:a="http://schemas.openxmlformats.org/drawingml/2006/main">
+              <a:graphicData uri="http://schemas.openxmlformats.org/drawingml/2006/picture">
+                <pic:pic xmlns:pic="http://schemas.openxmlformats.org/drawingml/2006/picture">
+                  <pic:nvPicPr>
+                    <pic:cNvPr id="5" name="Picture 1"/>
+                    <pic:cNvPicPr>
+                      <a:picLocks noChangeAspect="1"/>
+                    </pic:cNvPicPr>
+                  </pic:nvPicPr>
+                  <pic:blipFill>
+                    <a:blip r:embed="rId24"/>
+                    <a:stretch>
+                      <a:fillRect/>
+                    </a:stretch>
+                  </pic:blipFill>
+                  <pic:spPr>
+                    <a:xfrm>
+                      <a:off x="0" y="0"/>
+                      <a:ext cx="4533900" cy="1143000"/>
+                    </a:xfrm>
+                    <a:prstGeom prst="rect">
+                      <a:avLst/>
+                    </a:prstGeom>
+                    <a:noFill/>
+                    <a:ln>
+                      <a:noFill/>
+                    </a:ln>
+                  </pic:spPr>
+                </pic:pic>
+              </a:graphicData>
+            </a:graphic>
+          </wp:inline>
+        </w:drawing>
+      </w:r>
+    </w:p>
+    <w:p/>
+    <w:p/>
+    <w:p/>
+    <w:p>
+      <w:pPr>
+        <w:rPr>
+          <w:rFonts w:hint="default"/>
+          <w:lang w:val="en-IN"/>
+        </w:rPr>
+      </w:pPr>
+      <w:r>
+        <w:drawing>
+          <wp:inline distT="0" distB="0" distL="114300" distR="114300">
+            <wp:extent cx="6188710" cy="3319780"/>
+            <wp:effectExtent l="0" t="0" r="13970" b="2540"/>
+            <wp:docPr id="6" name="Picture 2"/>
+            <wp:cNvGraphicFramePr>
+              <a:graphicFrameLocks xmlns:a="http://schemas.openxmlformats.org/drawingml/2006/main" noChangeAspect="1"/>
+            </wp:cNvGraphicFramePr>
+            <a:graphic xmlns:a="http://schemas.openxmlformats.org/drawingml/2006/main">
+              <a:graphicData uri="http://schemas.openxmlformats.org/drawingml/2006/picture">
+                <pic:pic xmlns:pic="http://schemas.openxmlformats.org/drawingml/2006/picture">
+                  <pic:nvPicPr>
+                    <pic:cNvPr id="6" name="Picture 2"/>
+                    <pic:cNvPicPr>
+                      <a:picLocks noChangeAspect="1"/>
+                    </pic:cNvPicPr>
+                  </pic:nvPicPr>
+                  <pic:blipFill>
+                    <a:blip r:embed="rId25"/>
                     <a:stretch>
                       <a:fillRect/>
                     </a:stretch>

</xml_diff>